<commit_message>
Modification Journal + Plannification
</commit_message>
<xml_diff>
--- a/Dossiers-individuels/Erwan/Journal-LEROUX.docx
+++ b/Dossiers-individuels/Erwan/Journal-LEROUX.docx
@@ -4,355 +4,372 @@
   <w:body>
     <w:p>
       <w:pPr>
+        <w:pStyle w:val="NormalWeb"/>
+        <w:spacing w:before="0" w:beforeAutospacing="0" w:after="160" w:afterAutospacing="0"/>
         <w:jc w:val="center"/>
-        <w:rPr>
+      </w:pPr>
+      <w:r>
+        <w:rPr>
+          <w:rFonts w:ascii="Calibri" w:hAnsi="Calibri" w:cs="Calibri"/>
           <w:b/>
+          <w:bCs/>
+          <w:color w:val="000000"/>
           <w:sz w:val="36"/>
-        </w:rPr>
-      </w:pPr>
-      <w:r>
-        <w:rPr>
+          <w:szCs w:val="36"/>
+        </w:rPr>
+        <w:t>Document Journalier</w:t>
+      </w:r>
+    </w:p>
+    <w:p/>
+    <w:p>
+      <w:pPr>
+        <w:pStyle w:val="NormalWeb"/>
+        <w:spacing w:before="0" w:beforeAutospacing="0" w:after="160" w:afterAutospacing="0"/>
+      </w:pPr>
+      <w:r>
+        <w:rPr>
+          <w:rFonts w:ascii="Calibri" w:hAnsi="Calibri" w:cs="Calibri"/>
           <w:b/>
-          <w:sz w:val="36"/>
-        </w:rPr>
-        <w:t>Document Journalier</w:t>
-      </w:r>
-    </w:p>
-    <w:p>
-      <w:pPr>
-        <w:jc w:val="center"/>
-        <w:rPr>
+          <w:bCs/>
+          <w:color w:val="000000"/>
+          <w:sz w:val="22"/>
+          <w:szCs w:val="22"/>
+          <w:u w:val="single"/>
+        </w:rPr>
+        <w:t>Lundi 12/01</w:t>
+      </w:r>
+    </w:p>
+    <w:p>
+      <w:pPr>
+        <w:pStyle w:val="NormalWeb"/>
+        <w:spacing w:before="0" w:beforeAutospacing="0" w:after="160" w:afterAutospacing="0"/>
+      </w:pPr>
+      <w:r>
+        <w:rPr>
+          <w:rFonts w:ascii="Calibri" w:hAnsi="Calibri" w:cs="Calibri"/>
           <w:b/>
-          <w:sz w:val="36"/>
-        </w:rPr>
-      </w:pPr>
-    </w:p>
-    <w:p>
-      <w:pPr>
-        <w:rPr>
+          <w:bCs/>
+          <w:color w:val="000000"/>
+          <w:sz w:val="22"/>
+          <w:szCs w:val="22"/>
+        </w:rPr>
+        <w:t>Tache effectué:</w:t>
+      </w:r>
+    </w:p>
+    <w:p>
+      <w:pPr>
+        <w:pStyle w:val="NormalWeb"/>
+        <w:spacing w:before="0" w:beforeAutospacing="0" w:after="160" w:afterAutospacing="0"/>
+      </w:pPr>
+      <w:r>
+        <w:rPr>
+          <w:rFonts w:ascii="Calibri" w:hAnsi="Calibri" w:cs="Calibri"/>
+          <w:color w:val="000000"/>
+          <w:sz w:val="22"/>
+          <w:szCs w:val="22"/>
+        </w:rPr>
+        <w:t>Répartition des tâches entre chaque étudiant</w:t>
+      </w:r>
+    </w:p>
+    <w:p>
+      <w:pPr>
+        <w:pStyle w:val="NormalWeb"/>
+        <w:spacing w:before="0" w:beforeAutospacing="0" w:after="160" w:afterAutospacing="0"/>
+      </w:pPr>
+      <w:r>
+        <w:rPr>
+          <w:rFonts w:ascii="Calibri" w:hAnsi="Calibri" w:cs="Calibri"/>
+          <w:color w:val="000000"/>
+          <w:sz w:val="22"/>
+          <w:szCs w:val="22"/>
+        </w:rPr>
+        <w:t>Création du diagramme de cas d’utilisation</w:t>
+      </w:r>
+    </w:p>
+    <w:p>
+      <w:pPr>
+        <w:pStyle w:val="NormalWeb"/>
+        <w:spacing w:before="0" w:beforeAutospacing="0" w:after="160" w:afterAutospacing="0"/>
+      </w:pPr>
+      <w:r>
+        <w:rPr>
+          <w:rFonts w:ascii="Calibri" w:hAnsi="Calibri" w:cs="Calibri"/>
+          <w:color w:val="000000"/>
+          <w:sz w:val="22"/>
+          <w:szCs w:val="22"/>
+        </w:rPr>
+        <w:t>Création du Git pour le partage du dossier du projet</w:t>
+      </w:r>
+    </w:p>
+    <w:p>
+      <w:pPr>
+        <w:pStyle w:val="NormalWeb"/>
+        <w:spacing w:before="0" w:beforeAutospacing="0" w:after="160" w:afterAutospacing="0"/>
+      </w:pPr>
+      <w:r>
+        <w:rPr>
+          <w:rFonts w:ascii="Calibri" w:hAnsi="Calibri" w:cs="Calibri"/>
+          <w:color w:val="000000"/>
+          <w:sz w:val="22"/>
+          <w:szCs w:val="22"/>
+        </w:rPr>
+        <w:t>Découverte des contraintes et demande de l’entreprise</w:t>
+      </w:r>
+    </w:p>
+    <w:p>
+      <w:pPr>
+        <w:pStyle w:val="NormalWeb"/>
+        <w:spacing w:before="0" w:beforeAutospacing="0" w:after="160" w:afterAutospacing="0"/>
+      </w:pPr>
+      <w:r>
+        <w:rPr>
+          <w:rFonts w:ascii="Calibri" w:hAnsi="Calibri" w:cs="Calibri"/>
           <w:b/>
-          <w:sz w:val="22"/>
+          <w:bCs/>
+          <w:color w:val="000000"/>
+          <w:sz w:val="22"/>
+          <w:szCs w:val="22"/>
+        </w:rPr>
+        <w:t>Problème Rencontré:</w:t>
+      </w:r>
+    </w:p>
+    <w:p/>
+    <w:p>
+      <w:pPr>
+        <w:pStyle w:val="NormalWeb"/>
+        <w:spacing w:before="0" w:beforeAutospacing="0" w:after="160" w:afterAutospacing="0"/>
+      </w:pPr>
+      <w:r>
+        <w:rPr>
+          <w:rFonts w:ascii="Calibri" w:hAnsi="Calibri" w:cs="Calibri"/>
+          <w:b/>
+          <w:bCs/>
+          <w:color w:val="000000"/>
+          <w:sz w:val="22"/>
+          <w:szCs w:val="22"/>
           <w:u w:val="single"/>
         </w:rPr>
-      </w:pPr>
-      <w:r>
-        <w:rPr>
+        <w:t>Mardi 13/01 :</w:t>
+      </w:r>
+    </w:p>
+    <w:p>
+      <w:pPr>
+        <w:pStyle w:val="NormalWeb"/>
+        <w:spacing w:before="0" w:beforeAutospacing="0" w:after="160" w:afterAutospacing="0"/>
+      </w:pPr>
+      <w:r>
+        <w:rPr>
+          <w:rFonts w:ascii="Calibri" w:hAnsi="Calibri" w:cs="Calibri"/>
           <w:b/>
-          <w:sz w:val="22"/>
+          <w:bCs/>
+          <w:color w:val="000000"/>
+          <w:sz w:val="22"/>
+          <w:szCs w:val="22"/>
+        </w:rPr>
+        <w:t>Tache effectué:</w:t>
+      </w:r>
+    </w:p>
+    <w:p>
+      <w:pPr>
+        <w:pStyle w:val="NormalWeb"/>
+        <w:spacing w:before="0" w:beforeAutospacing="0" w:after="160" w:afterAutospacing="0"/>
+      </w:pPr>
+      <w:r>
+        <w:rPr>
+          <w:rFonts w:ascii="Calibri" w:hAnsi="Calibri" w:cs="Calibri"/>
+          <w:color w:val="000000"/>
+          <w:sz w:val="22"/>
+          <w:szCs w:val="22"/>
+        </w:rPr>
+        <w:t>Ajout de diagramme de cas d’utilisation / déploiement/ Séquence</w:t>
+      </w:r>
+    </w:p>
+    <w:p>
+      <w:pPr>
+        <w:pStyle w:val="NormalWeb"/>
+        <w:spacing w:before="0" w:beforeAutospacing="0" w:after="160" w:afterAutospacing="0"/>
+      </w:pPr>
+      <w:r>
+        <w:rPr>
+          <w:rFonts w:ascii="Calibri" w:hAnsi="Calibri" w:cs="Calibri"/>
+          <w:color w:val="000000"/>
+          <w:sz w:val="22"/>
+          <w:szCs w:val="22"/>
+        </w:rPr>
+        <w:t>Création du modèle RL sur TinkerCAD</w:t>
+      </w:r>
+    </w:p>
+    <w:p>
+      <w:pPr>
+        <w:pStyle w:val="NormalWeb"/>
+        <w:spacing w:before="0" w:beforeAutospacing="0" w:after="160" w:afterAutospacing="0"/>
+      </w:pPr>
+      <w:r>
+        <w:rPr>
+          <w:rFonts w:ascii="Calibri" w:hAnsi="Calibri" w:cs="Calibri"/>
+          <w:color w:val="000000"/>
+          <w:sz w:val="22"/>
+          <w:szCs w:val="22"/>
+        </w:rPr>
+        <w:t>Ajout des documents du projet sur le git</w:t>
+      </w:r>
+    </w:p>
+    <w:p>
+      <w:pPr>
+        <w:pStyle w:val="NormalWeb"/>
+        <w:spacing w:before="0" w:beforeAutospacing="0" w:after="160" w:afterAutospacing="0"/>
+      </w:pPr>
+      <w:r>
+        <w:rPr>
+          <w:rFonts w:ascii="Calibri" w:hAnsi="Calibri" w:cs="Calibri"/>
+          <w:color w:val="000000"/>
+          <w:sz w:val="22"/>
+          <w:szCs w:val="22"/>
+        </w:rPr>
+        <w:t>Premier commit et push</w:t>
+      </w:r>
+    </w:p>
+    <w:p>
+      <w:pPr>
+        <w:pStyle w:val="NormalWeb"/>
+        <w:spacing w:before="0" w:beforeAutospacing="0" w:after="160" w:afterAutospacing="0"/>
+      </w:pPr>
+      <w:r>
+        <w:rPr>
+          <w:rFonts w:ascii="Calibri" w:hAnsi="Calibri" w:cs="Calibri"/>
+          <w:b/>
+          <w:bCs/>
+          <w:color w:val="000000"/>
+          <w:sz w:val="22"/>
+          <w:szCs w:val="22"/>
+        </w:rPr>
+        <w:t>Problème Rencontré:</w:t>
+      </w:r>
+    </w:p>
+    <w:p/>
+    <w:p>
+      <w:pPr>
+        <w:pStyle w:val="NormalWeb"/>
+        <w:spacing w:before="0" w:beforeAutospacing="0" w:after="160" w:afterAutospacing="0"/>
+      </w:pPr>
+      <w:r>
+        <w:rPr>
+          <w:rFonts w:ascii="Calibri" w:hAnsi="Calibri" w:cs="Calibri"/>
+          <w:b/>
+          <w:bCs/>
+          <w:color w:val="000000"/>
+          <w:sz w:val="22"/>
+          <w:szCs w:val="22"/>
           <w:u w:val="single"/>
         </w:rPr>
-        <w:t>Jour 1 :</w:t>
-      </w:r>
-    </w:p>
-    <w:p>
-      <w:pPr>
-        <w:rPr>
+        <w:t>Jeudi 15/01 :</w:t>
+      </w:r>
+    </w:p>
+    <w:p>
+      <w:pPr>
+        <w:pStyle w:val="NormalWeb"/>
+        <w:spacing w:before="0" w:beforeAutospacing="0" w:after="160" w:afterAutospacing="0"/>
+      </w:pPr>
+      <w:r>
+        <w:rPr>
+          <w:rFonts w:ascii="Calibri" w:hAnsi="Calibri" w:cs="Calibri"/>
           <w:b/>
-          <w:sz w:val="22"/>
-          <w:u w:val="single"/>
-        </w:rPr>
-      </w:pPr>
-    </w:p>
-    <w:p>
-      <w:pPr>
-        <w:rPr>
-          <w:sz w:val="22"/>
-        </w:rPr>
-      </w:pPr>
-      <w:r>
-        <w:rPr>
-          <w:sz w:val="22"/>
-        </w:rPr>
-        <w:t xml:space="preserve">Répartition des tâches entre chaque </w:t>
-      </w:r>
-      <w:r>
-        <w:rPr>
-          <w:sz w:val="22"/>
-        </w:rPr>
-        <w:t>étudiant</w:t>
-      </w:r>
-    </w:p>
-    <w:p>
-      <w:pPr>
-        <w:rPr>
-          <w:sz w:val="22"/>
-        </w:rPr>
-      </w:pPr>
-      <w:r>
-        <w:rPr>
-          <w:sz w:val="22"/>
-        </w:rPr>
-        <w:t>Création du diagramme de cas d’utilisation</w:t>
-      </w:r>
-    </w:p>
-    <w:p>
-      <w:pPr>
-        <w:rPr>
-          <w:sz w:val="22"/>
-        </w:rPr>
-      </w:pPr>
-      <w:r>
-        <w:rPr>
-          <w:sz w:val="22"/>
-        </w:rPr>
-        <w:t>Création du Git pour le partage du dossier du projet</w:t>
-      </w:r>
-    </w:p>
-    <w:p>
-      <w:pPr>
-        <w:rPr>
-          <w:sz w:val="22"/>
-        </w:rPr>
-      </w:pPr>
-      <w:r>
-        <w:rPr>
-          <w:sz w:val="22"/>
-        </w:rPr>
-        <w:t>Découverte des contraintes et demande de l’entreprise</w:t>
-      </w:r>
-    </w:p>
-    <w:p>
-      <w:pPr>
-        <w:rPr>
-          <w:sz w:val="22"/>
-        </w:rPr>
-      </w:pPr>
-    </w:p>
-    <w:p>
-      <w:pPr>
-        <w:rPr>
-          <w:b/>
-          <w:sz w:val="22"/>
-          <w:u w:val="single"/>
-        </w:rPr>
-      </w:pPr>
-      <w:r>
-        <w:rPr>
-          <w:b/>
-          <w:sz w:val="22"/>
-          <w:u w:val="single"/>
-        </w:rPr>
-        <w:t xml:space="preserve">Jour </w:t>
-      </w:r>
-      <w:r>
-        <w:rPr>
-          <w:b/>
-          <w:sz w:val="22"/>
-          <w:u w:val="single"/>
-        </w:rPr>
-        <w:t>2</w:t>
-      </w:r>
-      <w:r>
-        <w:rPr>
-          <w:b/>
-          <w:sz w:val="22"/>
-          <w:u w:val="single"/>
-        </w:rPr>
-        <w:t> :</w:t>
-      </w:r>
-    </w:p>
-    <w:p>
-      <w:pPr>
-        <w:rPr>
-          <w:sz w:val="22"/>
-        </w:rPr>
-      </w:pPr>
-      <w:r>
-        <w:rPr>
-          <w:sz w:val="22"/>
-        </w:rPr>
-        <w:t xml:space="preserve">Ajout de </w:t>
-      </w:r>
-      <w:r>
-        <w:rPr>
-          <w:sz w:val="22"/>
-        </w:rPr>
-        <w:t>diagramme</w:t>
-      </w:r>
-      <w:r>
-        <w:rPr>
-          <w:sz w:val="22"/>
-        </w:rPr>
-        <w:t xml:space="preserve"> de cas d’utilisation / déploiement/ Séquence</w:t>
-      </w:r>
-    </w:p>
-    <w:p>
-      <w:pPr>
-        <w:rPr>
-          <w:sz w:val="22"/>
-        </w:rPr>
-      </w:pPr>
-      <w:r>
-        <w:rPr>
-          <w:sz w:val="22"/>
-        </w:rPr>
-        <w:t xml:space="preserve">Création du modèle RL sur </w:t>
-      </w:r>
-      <w:proofErr w:type="spellStart"/>
-      <w:r>
-        <w:rPr>
-          <w:sz w:val="22"/>
-        </w:rPr>
-        <w:t>TinkerCAD</w:t>
-      </w:r>
-      <w:proofErr w:type="spellEnd"/>
-    </w:p>
-    <w:p>
-      <w:pPr>
-        <w:rPr>
-          <w:sz w:val="22"/>
-        </w:rPr>
-      </w:pPr>
-      <w:r>
-        <w:rPr>
-          <w:sz w:val="22"/>
-        </w:rPr>
-        <w:t>Ajout des documents du projet sur le git</w:t>
-      </w:r>
-    </w:p>
-    <w:p>
-      <w:pPr>
-        <w:rPr>
-          <w:sz w:val="22"/>
-        </w:rPr>
-      </w:pPr>
-      <w:r>
-        <w:rPr>
-          <w:sz w:val="22"/>
-        </w:rPr>
-        <w:t>Premier commit et push</w:t>
-      </w:r>
-    </w:p>
-    <w:p>
-      <w:pPr>
-        <w:rPr>
-          <w:sz w:val="22"/>
-        </w:rPr>
-      </w:pPr>
-    </w:p>
-    <w:p>
-      <w:pPr>
-        <w:rPr>
-          <w:b/>
-          <w:sz w:val="22"/>
-          <w:u w:val="single"/>
-        </w:rPr>
-      </w:pPr>
-      <w:r>
-        <w:rPr>
-          <w:b/>
-          <w:sz w:val="22"/>
-          <w:u w:val="single"/>
-        </w:rPr>
-        <w:t xml:space="preserve">Jour </w:t>
-      </w:r>
-      <w:r>
-        <w:rPr>
-          <w:b/>
-          <w:sz w:val="22"/>
-          <w:u w:val="single"/>
-        </w:rPr>
-        <w:t>3</w:t>
-      </w:r>
-      <w:r>
-        <w:rPr>
-          <w:b/>
-          <w:sz w:val="22"/>
-          <w:u w:val="single"/>
-        </w:rPr>
-        <w:t> :</w:t>
-      </w:r>
-    </w:p>
-    <w:p>
-      <w:pPr>
-        <w:rPr>
-          <w:sz w:val="22"/>
-        </w:rPr>
-      </w:pPr>
-      <w:r>
-        <w:rPr>
-          <w:sz w:val="22"/>
+          <w:bCs/>
+          <w:color w:val="000000"/>
+          <w:sz w:val="22"/>
+          <w:szCs w:val="22"/>
+        </w:rPr>
+        <w:t>Tache effectué:</w:t>
+      </w:r>
+    </w:p>
+    <w:p>
+      <w:pPr>
+        <w:pStyle w:val="NormalWeb"/>
+        <w:spacing w:before="0" w:beforeAutospacing="0" w:after="160" w:afterAutospacing="0"/>
+      </w:pPr>
+      <w:r>
+        <w:rPr>
+          <w:rFonts w:ascii="Calibri" w:hAnsi="Calibri" w:cs="Calibri"/>
+          <w:color w:val="000000"/>
+          <w:sz w:val="22"/>
+          <w:szCs w:val="22"/>
         </w:rPr>
         <w:t>Création d’un Gantt à partir du fichier Excel</w:t>
       </w:r>
     </w:p>
     <w:p>
       <w:pPr>
-        <w:rPr>
-          <w:sz w:val="22"/>
-        </w:rPr>
-      </w:pPr>
-      <w:r>
-        <w:rPr>
-          <w:sz w:val="22"/>
+        <w:pStyle w:val="NormalWeb"/>
+        <w:spacing w:before="0" w:beforeAutospacing="0" w:after="160" w:afterAutospacing="0"/>
+      </w:pPr>
+      <w:r>
+        <w:rPr>
+          <w:rFonts w:ascii="Calibri" w:hAnsi="Calibri" w:cs="Calibri"/>
+          <w:color w:val="000000"/>
+          <w:sz w:val="22"/>
+          <w:szCs w:val="22"/>
         </w:rPr>
         <w:t>Modification de diagramme</w:t>
       </w:r>
     </w:p>
     <w:p>
       <w:pPr>
-        <w:rPr>
-          <w:sz w:val="22"/>
-        </w:rPr>
-      </w:pPr>
-      <w:r>
-        <w:rPr>
-          <w:sz w:val="22"/>
+        <w:pStyle w:val="NormalWeb"/>
+        <w:spacing w:before="0" w:beforeAutospacing="0" w:after="160" w:afterAutospacing="0"/>
+      </w:pPr>
+      <w:r>
+        <w:rPr>
+          <w:rFonts w:ascii="Calibri" w:hAnsi="Calibri" w:cs="Calibri"/>
+          <w:color w:val="000000"/>
+          <w:sz w:val="22"/>
+          <w:szCs w:val="22"/>
         </w:rPr>
         <w:t>Découverte des outils pour la création d’IHM avec python sur VS Code</w:t>
       </w:r>
     </w:p>
     <w:p>
       <w:pPr>
-        <w:rPr>
-          <w:sz w:val="22"/>
-        </w:rPr>
-      </w:pPr>
-      <w:r>
-        <w:rPr>
-          <w:sz w:val="22"/>
-        </w:rPr>
-        <w:t xml:space="preserve">Utilisation de </w:t>
-      </w:r>
-      <w:proofErr w:type="spellStart"/>
-      <w:r>
-        <w:rPr>
-          <w:sz w:val="22"/>
-        </w:rPr>
-        <w:t>Tkinter</w:t>
-      </w:r>
-      <w:proofErr w:type="spellEnd"/>
-      <w:r>
-        <w:rPr>
-          <w:sz w:val="22"/>
-        </w:rPr>
-        <w:t xml:space="preserve"> pour des IHM de test</w:t>
-      </w:r>
-    </w:p>
-    <w:p>
-      <w:pPr>
-        <w:rPr>
-          <w:sz w:val="22"/>
-        </w:rPr>
-      </w:pPr>
-      <w:r>
-        <w:rPr>
-          <w:sz w:val="22"/>
+        <w:pStyle w:val="NormalWeb"/>
+        <w:spacing w:before="0" w:beforeAutospacing="0" w:after="160" w:afterAutospacing="0"/>
+      </w:pPr>
+      <w:r>
+        <w:rPr>
+          <w:rFonts w:ascii="Calibri" w:hAnsi="Calibri" w:cs="Calibri"/>
+          <w:color w:val="000000"/>
+          <w:sz w:val="22"/>
+          <w:szCs w:val="22"/>
+        </w:rPr>
+        <w:t>Utilisation de Tkinter pour des IHM de test</w:t>
+      </w:r>
+    </w:p>
+    <w:p>
+      <w:pPr>
+        <w:pStyle w:val="NormalWeb"/>
+        <w:spacing w:before="0" w:beforeAutospacing="0" w:after="160" w:afterAutospacing="0"/>
+      </w:pPr>
+      <w:r>
+        <w:rPr>
+          <w:rFonts w:ascii="Calibri" w:hAnsi="Calibri" w:cs="Calibri"/>
+          <w:color w:val="000000"/>
+          <w:sz w:val="22"/>
+          <w:szCs w:val="22"/>
         </w:rPr>
         <w:t>Réflexion sur la revue avec l’entreprise</w:t>
       </w:r>
     </w:p>
     <w:p>
       <w:pPr>
-        <w:rPr>
-          <w:sz w:val="22"/>
-        </w:rPr>
+        <w:pStyle w:val="NormalWeb"/>
+        <w:spacing w:before="0" w:beforeAutospacing="0" w:after="160" w:afterAutospacing="0"/>
       </w:pPr>
       <w:hyperlink r:id="rId6" w:history="1">
         <w:r>
           <w:rPr>
             <w:rStyle w:val="Lienhypertexte"/>
+            <w:rFonts w:ascii="Calibri" w:eastAsiaTheme="majorEastAsia" w:hAnsi="Calibri" w:cs="Calibri"/>
+            <w:color w:val="0563C1"/>
             <w:sz w:val="22"/>
+            <w:szCs w:val="22"/>
           </w:rPr>
           <w:t>https://www.figma.com/make/7UxkM4gpUUy6PmB12huJ5z/Banc-Test-Interface?p=f&amp;t=EULyajGuH6SPvZrx-0</w:t>
         </w:r>
@@ -360,184 +377,457 @@
     </w:p>
     <w:p>
       <w:pPr>
-        <w:rPr>
+        <w:pStyle w:val="NormalWeb"/>
+        <w:spacing w:before="0" w:beforeAutospacing="0" w:after="160" w:afterAutospacing="0"/>
+      </w:pPr>
+      <w:r>
+        <w:rPr>
+          <w:rFonts w:ascii="Calibri" w:hAnsi="Calibri" w:cs="Calibri"/>
           <w:b/>
-          <w:sz w:val="22"/>
+          <w:bCs/>
+          <w:color w:val="000000"/>
+          <w:sz w:val="22"/>
+          <w:szCs w:val="22"/>
+        </w:rPr>
+        <w:t>Problème Rencontré:</w:t>
+      </w:r>
+    </w:p>
+    <w:p>
+      <w:pPr>
+        <w:pStyle w:val="NormalWeb"/>
+        <w:spacing w:before="0" w:beforeAutospacing="0" w:after="160" w:afterAutospacing="0"/>
+      </w:pPr>
+      <w:r>
+        <w:rPr>
+          <w:rFonts w:ascii="Calibri" w:hAnsi="Calibri" w:cs="Calibri"/>
+          <w:color w:val="000000"/>
+          <w:sz w:val="22"/>
+          <w:szCs w:val="22"/>
+        </w:rPr>
+        <w:t>Vs code ne fonctionnait pas pour python </w:t>
+      </w:r>
+    </w:p>
+    <w:p>
+      <w:pPr>
+        <w:spacing w:after="240"/>
+      </w:pPr>
+      <w:r>
+        <w:br/>
+      </w:r>
+    </w:p>
+    <w:p>
+      <w:pPr>
+        <w:pStyle w:val="NormalWeb"/>
+        <w:spacing w:before="0" w:beforeAutospacing="0" w:after="160" w:afterAutospacing="0"/>
+      </w:pPr>
+      <w:r>
+        <w:rPr>
+          <w:rFonts w:ascii="Calibri" w:hAnsi="Calibri" w:cs="Calibri"/>
+          <w:b/>
+          <w:bCs/>
+          <w:color w:val="000000"/>
+          <w:sz w:val="22"/>
+          <w:szCs w:val="22"/>
           <w:u w:val="single"/>
         </w:rPr>
-      </w:pPr>
-      <w:r>
-        <w:rPr>
+        <w:t>Lundi 19/01 :</w:t>
+      </w:r>
+    </w:p>
+    <w:p>
+      <w:pPr>
+        <w:pStyle w:val="NormalWeb"/>
+        <w:spacing w:before="0" w:beforeAutospacing="0" w:after="160" w:afterAutospacing="0"/>
+      </w:pPr>
+      <w:r>
+        <w:rPr>
+          <w:rFonts w:ascii="Calibri" w:hAnsi="Calibri" w:cs="Calibri"/>
           <w:b/>
-          <w:sz w:val="22"/>
+          <w:bCs/>
+          <w:color w:val="000000"/>
+          <w:sz w:val="22"/>
+          <w:szCs w:val="22"/>
+        </w:rPr>
+        <w:lastRenderedPageBreak/>
+        <w:t>Tache effectué:</w:t>
+      </w:r>
+    </w:p>
+    <w:p>
+      <w:pPr>
+        <w:pStyle w:val="NormalWeb"/>
+        <w:spacing w:before="0" w:beforeAutospacing="0" w:after="160" w:afterAutospacing="0"/>
+      </w:pPr>
+      <w:r>
+        <w:rPr>
+          <w:rFonts w:ascii="Calibri" w:hAnsi="Calibri" w:cs="Calibri"/>
+          <w:color w:val="000000"/>
+          <w:sz w:val="22"/>
+          <w:szCs w:val="22"/>
+        </w:rPr>
+        <w:t>Préparation pour la présentation de la revue</w:t>
+      </w:r>
+    </w:p>
+    <w:p>
+      <w:pPr>
+        <w:pStyle w:val="NormalWeb"/>
+        <w:spacing w:before="0" w:beforeAutospacing="0" w:after="160" w:afterAutospacing="0"/>
+      </w:pPr>
+      <w:r>
+        <w:rPr>
+          <w:rFonts w:ascii="Calibri" w:hAnsi="Calibri" w:cs="Calibri"/>
+          <w:color w:val="000000"/>
+          <w:sz w:val="22"/>
+          <w:szCs w:val="22"/>
+        </w:rPr>
+        <w:t>Mise en place d’un EV pour l’utilisation de Python sur VS </w:t>
+      </w:r>
+    </w:p>
+    <w:p>
+      <w:pPr>
+        <w:pStyle w:val="NormalWeb"/>
+        <w:spacing w:before="0" w:beforeAutospacing="0" w:after="160" w:afterAutospacing="0"/>
+      </w:pPr>
+      <w:r>
+        <w:rPr>
+          <w:rFonts w:ascii="Calibri" w:hAnsi="Calibri" w:cs="Calibri"/>
+          <w:color w:val="000000"/>
+          <w:sz w:val="22"/>
+          <w:szCs w:val="22"/>
+        </w:rPr>
+        <w:t>Ajout des packages pour Python</w:t>
+      </w:r>
+    </w:p>
+    <w:p>
+      <w:pPr>
+        <w:pStyle w:val="NormalWeb"/>
+        <w:spacing w:before="0" w:beforeAutospacing="0" w:after="160" w:afterAutospacing="0"/>
+      </w:pPr>
+      <w:r>
+        <w:rPr>
+          <w:rFonts w:ascii="Calibri" w:hAnsi="Calibri" w:cs="Calibri"/>
+          <w:color w:val="000000"/>
+          <w:sz w:val="22"/>
+          <w:szCs w:val="22"/>
+        </w:rPr>
+        <w:t>Premier programme sur VS pour apprendre à utiliser Tkinter</w:t>
+      </w:r>
+    </w:p>
+    <w:p>
+      <w:pPr>
+        <w:pStyle w:val="NormalWeb"/>
+        <w:spacing w:before="0" w:beforeAutospacing="0" w:after="160" w:afterAutospacing="0"/>
+      </w:pPr>
+      <w:r>
+        <w:rPr>
+          <w:rFonts w:ascii="Calibri" w:hAnsi="Calibri" w:cs="Calibri"/>
+          <w:color w:val="000000"/>
+          <w:sz w:val="22"/>
+          <w:szCs w:val="22"/>
+        </w:rPr>
+        <w:t>Réflexion sur le protocole de communication </w:t>
+      </w:r>
+    </w:p>
+    <w:p>
+      <w:pPr>
+        <w:pStyle w:val="NormalWeb"/>
+        <w:spacing w:before="0" w:beforeAutospacing="0" w:after="160" w:afterAutospacing="0"/>
+      </w:pPr>
+      <w:r>
+        <w:rPr>
+          <w:rFonts w:ascii="Calibri" w:hAnsi="Calibri" w:cs="Calibri"/>
+          <w:b/>
+          <w:bCs/>
+          <w:color w:val="000000"/>
+          <w:sz w:val="22"/>
+          <w:szCs w:val="22"/>
+        </w:rPr>
+        <w:t>Problème Rencontré:</w:t>
+      </w:r>
+    </w:p>
+    <w:p>
+      <w:pPr>
+        <w:spacing w:after="240"/>
+      </w:pPr>
+    </w:p>
+    <w:p>
+      <w:pPr>
+        <w:pStyle w:val="NormalWeb"/>
+        <w:spacing w:before="0" w:beforeAutospacing="0" w:after="160" w:afterAutospacing="0"/>
+      </w:pPr>
+      <w:r>
+        <w:rPr>
+          <w:rFonts w:ascii="Calibri" w:hAnsi="Calibri" w:cs="Calibri"/>
+          <w:b/>
+          <w:bCs/>
+          <w:color w:val="000000"/>
+          <w:sz w:val="22"/>
+          <w:szCs w:val="22"/>
           <w:u w:val="single"/>
         </w:rPr>
-        <w:t xml:space="preserve">Jour </w:t>
-      </w:r>
-      <w:r>
-        <w:rPr>
+        <w:t>Mardi 20/01 :</w:t>
+      </w:r>
+    </w:p>
+    <w:p>
+      <w:pPr>
+        <w:pStyle w:val="NormalWeb"/>
+        <w:spacing w:before="0" w:beforeAutospacing="0" w:after="160" w:afterAutospacing="0"/>
+      </w:pPr>
+      <w:r>
+        <w:rPr>
+          <w:rFonts w:ascii="Calibri" w:hAnsi="Calibri" w:cs="Calibri"/>
           <w:b/>
-          <w:sz w:val="22"/>
+          <w:bCs/>
+          <w:color w:val="000000"/>
+          <w:sz w:val="22"/>
+          <w:szCs w:val="22"/>
+        </w:rPr>
+        <w:t>Tache effectué:</w:t>
+      </w:r>
+    </w:p>
+    <w:p>
+      <w:pPr>
+        <w:pStyle w:val="NormalWeb"/>
+        <w:spacing w:before="0" w:beforeAutospacing="0" w:after="160" w:afterAutospacing="0"/>
+      </w:pPr>
+      <w:r>
+        <w:rPr>
+          <w:rFonts w:ascii="Calibri" w:hAnsi="Calibri" w:cs="Calibri"/>
+          <w:color w:val="000000"/>
+          <w:sz w:val="22"/>
+          <w:szCs w:val="22"/>
+        </w:rPr>
+        <w:t>Amélioration de l’ihm pour correspondre à la capture d’écran donné par l’entreprise</w:t>
+      </w:r>
+    </w:p>
+    <w:p>
+      <w:pPr>
+        <w:pStyle w:val="NormalWeb"/>
+        <w:spacing w:before="0" w:beforeAutospacing="0" w:after="160" w:afterAutospacing="0"/>
+      </w:pPr>
+      <w:r>
+        <w:rPr>
+          <w:rFonts w:ascii="Calibri" w:hAnsi="Calibri" w:cs="Calibri"/>
+          <w:color w:val="000000"/>
+          <w:sz w:val="22"/>
+          <w:szCs w:val="22"/>
+        </w:rPr>
+        <w:t>En attente des demandes de l’entreprises pour travailler sur l’IHM</w:t>
+      </w:r>
+    </w:p>
+    <w:p>
+      <w:pPr>
+        <w:pStyle w:val="NormalWeb"/>
+        <w:spacing w:before="0" w:beforeAutospacing="0" w:after="160" w:afterAutospacing="0"/>
+      </w:pPr>
+      <w:r>
+        <w:rPr>
+          <w:rFonts w:ascii="Calibri" w:hAnsi="Calibri" w:cs="Calibri"/>
+          <w:b/>
+          <w:bCs/>
+          <w:color w:val="000000"/>
+          <w:sz w:val="22"/>
+          <w:szCs w:val="22"/>
+        </w:rPr>
+        <w:t>Problème Rencontré:</w:t>
+      </w:r>
+    </w:p>
+    <w:p>
+      <w:pPr>
+        <w:spacing w:after="240"/>
+      </w:pPr>
+    </w:p>
+    <w:p>
+      <w:pPr>
+        <w:pStyle w:val="NormalWeb"/>
+        <w:spacing w:before="0" w:beforeAutospacing="0" w:after="160" w:afterAutospacing="0"/>
+      </w:pPr>
+      <w:r>
+        <w:rPr>
+          <w:rFonts w:ascii="Calibri" w:hAnsi="Calibri" w:cs="Calibri"/>
+          <w:b/>
+          <w:bCs/>
+          <w:color w:val="000000"/>
+          <w:sz w:val="22"/>
+          <w:szCs w:val="22"/>
           <w:u w:val="single"/>
         </w:rPr>
-        <w:t>4</w:t>
-      </w:r>
-      <w:r>
-        <w:rPr>
-          <w:b/>
-          <w:sz w:val="22"/>
-          <w:u w:val="single"/>
-        </w:rPr>
-        <w:t> :</w:t>
-      </w:r>
-    </w:p>
-    <w:p>
-      <w:pPr>
-        <w:rPr>
-          <w:sz w:val="22"/>
-        </w:rPr>
-      </w:pPr>
-      <w:r>
-        <w:rPr>
-          <w:sz w:val="22"/>
-        </w:rPr>
-        <w:t>Préparation pour la présentation de la revue</w:t>
-      </w:r>
-    </w:p>
-    <w:p>
-      <w:pPr>
-        <w:rPr>
-          <w:sz w:val="22"/>
-        </w:rPr>
-      </w:pPr>
-      <w:r>
-        <w:rPr>
-          <w:sz w:val="22"/>
-        </w:rPr>
-        <w:t xml:space="preserve">Mise en place d’un EV pour l’utilisation de Python sur VS </w:t>
-      </w:r>
-    </w:p>
-    <w:p>
-      <w:pPr>
-        <w:rPr>
-          <w:sz w:val="22"/>
-        </w:rPr>
-      </w:pPr>
-      <w:r>
-        <w:rPr>
-          <w:sz w:val="22"/>
-        </w:rPr>
-        <w:t>Ajout des packages pour Python</w:t>
-      </w:r>
-    </w:p>
-    <w:p>
-      <w:pPr>
-        <w:rPr>
-          <w:sz w:val="22"/>
-        </w:rPr>
-      </w:pPr>
-      <w:r>
-        <w:rPr>
-          <w:sz w:val="22"/>
-        </w:rPr>
-        <w:t xml:space="preserve">Premier programme su VS pour apprendre </w:t>
-      </w:r>
-      <w:r>
-        <w:rPr>
-          <w:sz w:val="22"/>
-        </w:rPr>
-        <w:t>à</w:t>
-      </w:r>
-      <w:r>
-        <w:rPr>
-          <w:sz w:val="22"/>
-        </w:rPr>
-        <w:t xml:space="preserve"> utiliser </w:t>
-      </w:r>
-      <w:proofErr w:type="spellStart"/>
-      <w:r>
-        <w:rPr>
-          <w:sz w:val="22"/>
-        </w:rPr>
-        <w:t>Tkinter</w:t>
-      </w:r>
-      <w:proofErr w:type="spellEnd"/>
-    </w:p>
-    <w:p>
-      <w:pPr>
-        <w:rPr>
-          <w:sz w:val="22"/>
-        </w:rPr>
-      </w:pPr>
-      <w:r>
-        <w:rPr>
-          <w:sz w:val="22"/>
-        </w:rPr>
-        <w:t>Réflexion</w:t>
+        <w:t>Jeudi 22/01 :</w:t>
       </w:r>
       <w:bookmarkStart w:id="0" w:name="_GoBack"/>
       <w:bookmarkEnd w:id="0"/>
-      <w:r>
-        <w:rPr>
-          <w:sz w:val="22"/>
-        </w:rPr>
-        <w:t xml:space="preserve"> sur le protocole de communication </w:t>
-      </w:r>
-    </w:p>
-    <w:p>
-      <w:pPr>
-        <w:rPr>
-          <w:sz w:val="22"/>
-        </w:rPr>
-      </w:pPr>
-    </w:p>
-    <w:p>
-      <w:pPr>
-        <w:rPr>
-          <w:sz w:val="22"/>
-        </w:rPr>
-      </w:pPr>
-    </w:p>
-    <w:p>
-      <w:pPr>
-        <w:rPr>
+    </w:p>
+    <w:p>
+      <w:pPr>
+        <w:pStyle w:val="NormalWeb"/>
+        <w:spacing w:before="0" w:beforeAutospacing="0" w:after="160" w:afterAutospacing="0"/>
+      </w:pPr>
+      <w:r>
+        <w:rPr>
+          <w:rFonts w:ascii="Calibri" w:hAnsi="Calibri" w:cs="Calibri"/>
           <w:b/>
-          <w:sz w:val="22"/>
+          <w:bCs/>
+          <w:color w:val="000000"/>
+          <w:sz w:val="22"/>
+          <w:szCs w:val="22"/>
+        </w:rPr>
+        <w:t>Tache effectué:</w:t>
+      </w:r>
+    </w:p>
+    <w:p>
+      <w:pPr>
+        <w:pStyle w:val="NormalWeb"/>
+        <w:spacing w:before="0" w:beforeAutospacing="0" w:after="160" w:afterAutospacing="0"/>
+      </w:pPr>
+      <w:r>
+        <w:rPr>
+          <w:rFonts w:ascii="Calibri" w:hAnsi="Calibri" w:cs="Calibri"/>
+          <w:color w:val="000000"/>
+          <w:sz w:val="22"/>
+          <w:szCs w:val="22"/>
+        </w:rPr>
+        <w:t>Finalisation de la simulation de l’IHM </w:t>
+      </w:r>
+    </w:p>
+    <w:p>
+      <w:pPr>
+        <w:pStyle w:val="NormalWeb"/>
+        <w:spacing w:before="0" w:beforeAutospacing="0" w:after="160" w:afterAutospacing="0"/>
+      </w:pPr>
+      <w:r>
+        <w:rPr>
+          <w:rFonts w:ascii="Calibri" w:hAnsi="Calibri" w:cs="Calibri"/>
+          <w:color w:val="000000"/>
+          <w:sz w:val="22"/>
+          <w:szCs w:val="22"/>
+        </w:rPr>
+        <w:t>Découverte SQLite </w:t>
+      </w:r>
+    </w:p>
+    <w:p>
+      <w:pPr>
+        <w:pStyle w:val="NormalWeb"/>
+        <w:spacing w:before="0" w:beforeAutospacing="0" w:after="160" w:afterAutospacing="0"/>
+      </w:pPr>
+      <w:r>
+        <w:rPr>
+          <w:rFonts w:ascii="Calibri" w:hAnsi="Calibri" w:cs="Calibri"/>
+          <w:color w:val="000000"/>
+          <w:sz w:val="22"/>
+          <w:szCs w:val="22"/>
+        </w:rPr>
+        <w:t>Création BDD</w:t>
+      </w:r>
+    </w:p>
+    <w:p>
+      <w:pPr>
+        <w:pStyle w:val="NormalWeb"/>
+        <w:spacing w:before="0" w:beforeAutospacing="0" w:after="160" w:afterAutospacing="0"/>
+      </w:pPr>
+      <w:hyperlink r:id="rId7" w:history="1">
+        <w:r>
+          <w:rPr>
+            <w:rStyle w:val="Lienhypertexte"/>
+            <w:rFonts w:ascii="Calibri" w:eastAsiaTheme="majorEastAsia" w:hAnsi="Calibri" w:cs="Calibri"/>
+            <w:color w:val="0563C1"/>
+            <w:sz w:val="22"/>
+            <w:szCs w:val="22"/>
+          </w:rPr>
+          <w:t>https://sqlite.fr/</w:t>
+        </w:r>
+      </w:hyperlink>
+    </w:p>
+    <w:p>
+      <w:pPr>
+        <w:pStyle w:val="NormalWeb"/>
+        <w:spacing w:before="0" w:beforeAutospacing="0" w:after="160" w:afterAutospacing="0"/>
+      </w:pPr>
+      <w:r>
+        <w:rPr>
+          <w:rFonts w:ascii="Calibri" w:hAnsi="Calibri" w:cs="Calibri"/>
+          <w:b/>
+          <w:bCs/>
+          <w:color w:val="000000"/>
+          <w:sz w:val="22"/>
+          <w:szCs w:val="22"/>
+        </w:rPr>
+        <w:t>Problème Rencontré:</w:t>
+      </w:r>
+    </w:p>
+    <w:p>
+      <w:pPr>
+        <w:spacing w:after="240"/>
+      </w:pPr>
+      <w:r>
+        <w:br/>
+      </w:r>
+    </w:p>
+    <w:p>
+      <w:pPr>
+        <w:pStyle w:val="NormalWeb"/>
+        <w:spacing w:before="0" w:beforeAutospacing="0" w:after="160" w:afterAutospacing="0"/>
+      </w:pPr>
+      <w:r>
+        <w:rPr>
+          <w:rFonts w:ascii="Calibri" w:hAnsi="Calibri" w:cs="Calibri"/>
+          <w:b/>
+          <w:bCs/>
+          <w:color w:val="000000"/>
+          <w:sz w:val="22"/>
+          <w:szCs w:val="22"/>
           <w:u w:val="single"/>
         </w:rPr>
-      </w:pPr>
-      <w:r>
-        <w:rPr>
+        <w:t>Lundi 26/01 :</w:t>
+      </w:r>
+    </w:p>
+    <w:p>
+      <w:pPr>
+        <w:pStyle w:val="NormalWeb"/>
+        <w:spacing w:before="0" w:beforeAutospacing="0" w:after="160" w:afterAutospacing="0"/>
+      </w:pPr>
+      <w:r>
+        <w:rPr>
+          <w:rFonts w:ascii="Calibri" w:hAnsi="Calibri" w:cs="Calibri"/>
           <w:b/>
-          <w:sz w:val="22"/>
-          <w:u w:val="single"/>
-        </w:rPr>
-        <w:t xml:space="preserve">Jour </w:t>
-      </w:r>
-      <w:r>
-        <w:rPr>
+          <w:bCs/>
+          <w:color w:val="000000"/>
+          <w:sz w:val="22"/>
+          <w:szCs w:val="22"/>
+        </w:rPr>
+        <w:t>Tache effectué:</w:t>
+      </w:r>
+    </w:p>
+    <w:p>
+      <w:pPr>
+        <w:pStyle w:val="NormalWeb"/>
+        <w:spacing w:before="0" w:beforeAutospacing="0" w:after="160" w:afterAutospacing="0"/>
+      </w:pPr>
+      <w:r>
+        <w:rPr>
+          <w:rFonts w:ascii="Calibri" w:hAnsi="Calibri" w:cs="Calibri"/>
+          <w:color w:val="000000"/>
+          <w:sz w:val="22"/>
+          <w:szCs w:val="22"/>
+        </w:rPr>
+        <w:t>Création code pour l’implémentation de la BDD</w:t>
+      </w:r>
+    </w:p>
+    <w:p>
+      <w:pPr>
+        <w:pStyle w:val="NormalWeb"/>
+        <w:spacing w:before="0" w:beforeAutospacing="0" w:after="160" w:afterAutospacing="0"/>
+      </w:pPr>
+      <w:r>
+        <w:rPr>
+          <w:rFonts w:ascii="Calibri" w:hAnsi="Calibri" w:cs="Calibri"/>
           <w:b/>
-          <w:sz w:val="22"/>
-          <w:u w:val="single"/>
-        </w:rPr>
-        <w:t>5</w:t>
-      </w:r>
-      <w:r>
-        <w:rPr>
-          <w:b/>
-          <w:sz w:val="22"/>
-          <w:u w:val="single"/>
-        </w:rPr>
-        <w:t> :</w:t>
-      </w:r>
-    </w:p>
-    <w:p>
-      <w:pPr>
-        <w:rPr>
-          <w:sz w:val="22"/>
-        </w:rPr>
-      </w:pPr>
-    </w:p>
+          <w:bCs/>
+          <w:color w:val="000000"/>
+          <w:sz w:val="22"/>
+          <w:szCs w:val="22"/>
+        </w:rPr>
+        <w:t>Problème Rencontré:</w:t>
+      </w:r>
+    </w:p>
+    <w:p/>
     <w:sectPr>
       <w:pgSz w:w="11906" w:h="16838"/>
       <w:pgMar w:top="1417" w:right="1417" w:bottom="1417" w:left="1417" w:header="708" w:footer="708" w:gutter="0"/>
@@ -1581,6 +1871,23 @@
       <w:shd w:val="clear" w:color="auto" w:fill="E1DFDD"/>
     </w:rPr>
   </w:style>
+  <w:style w:type="paragraph" w:styleId="NormalWeb">
+    <w:name w:val="Normal (Web)"/>
+    <w:basedOn w:val="Normal"/>
+    <w:uiPriority w:val="99"/>
+    <w:semiHidden/>
+    <w:unhideWhenUsed/>
+    <w:rsid w:val="00667B70"/>
+    <w:pPr>
+      <w:spacing w:before="100" w:beforeAutospacing="1" w:after="100" w:afterAutospacing="1" w:line="240" w:lineRule="auto"/>
+    </w:pPr>
+    <w:rPr>
+      <w:rFonts w:ascii="Times New Roman" w:eastAsia="Times New Roman" w:hAnsi="Times New Roman" w:cs="Times New Roman"/>
+      <w:kern w:val="0"/>
+      <w:lang w:eastAsia="fr-FR"/>
+      <w14:ligatures w14:val="none"/>
+    </w:rPr>
+  </w:style>
 </w:styles>
 </file>
 

</xml_diff>

<commit_message>
Ajout diagramme IHM et journal erwan
</commit_message>
<xml_diff>
--- a/Dossiers-individuels/Erwan/Journal-LEROUX.docx
+++ b/Dossiers-individuels/Erwan/Journal-LEROUX.docx
@@ -53,8 +53,21 @@
           <w:sz w:val="22"/>
           <w:szCs w:val="22"/>
         </w:rPr>
-        <w:t>Tache effectué:</w:t>
-      </w:r>
+        <w:t xml:space="preserve">Tache </w:t>
+      </w:r>
+      <w:proofErr w:type="gramStart"/>
+      <w:r>
+        <w:rPr>
+          <w:rFonts w:ascii="Calibri" w:hAnsi="Calibri" w:cs="Calibri"/>
+          <w:b/>
+          <w:bCs/>
+          <w:color w:val="000000"/>
+          <w:sz w:val="22"/>
+          <w:szCs w:val="22"/>
+        </w:rPr>
+        <w:t>effectué:</w:t>
+      </w:r>
+      <w:proofErr w:type="gramEnd"/>
     </w:p>
     <w:p>
       <w:pPr>
@@ -130,8 +143,21 @@
           <w:sz w:val="22"/>
           <w:szCs w:val="22"/>
         </w:rPr>
-        <w:t>Problème Rencontré:</w:t>
-      </w:r>
+        <w:t xml:space="preserve">Problème </w:t>
+      </w:r>
+      <w:proofErr w:type="gramStart"/>
+      <w:r>
+        <w:rPr>
+          <w:rFonts w:ascii="Calibri" w:hAnsi="Calibri" w:cs="Calibri"/>
+          <w:b/>
+          <w:bCs/>
+          <w:color w:val="000000"/>
+          <w:sz w:val="22"/>
+          <w:szCs w:val="22"/>
+        </w:rPr>
+        <w:t>Rencontré:</w:t>
+      </w:r>
+      <w:proofErr w:type="gramEnd"/>
     </w:p>
     <w:p/>
     <w:p>
@@ -166,8 +192,21 @@
           <w:sz w:val="22"/>
           <w:szCs w:val="22"/>
         </w:rPr>
-        <w:t>Tache effectué:</w:t>
-      </w:r>
+        <w:t xml:space="preserve">Tache </w:t>
+      </w:r>
+      <w:proofErr w:type="gramStart"/>
+      <w:r>
+        <w:rPr>
+          <w:rFonts w:ascii="Calibri" w:hAnsi="Calibri" w:cs="Calibri"/>
+          <w:b/>
+          <w:bCs/>
+          <w:color w:val="000000"/>
+          <w:sz w:val="22"/>
+          <w:szCs w:val="22"/>
+        </w:rPr>
+        <w:t>effectué:</w:t>
+      </w:r>
+      <w:proofErr w:type="gramEnd"/>
     </w:p>
     <w:p>
       <w:pPr>
@@ -196,8 +235,19 @@
           <w:sz w:val="22"/>
           <w:szCs w:val="22"/>
         </w:rPr>
-        <w:t>Création du modèle RL sur TinkerCAD</w:t>
-      </w:r>
+        <w:t xml:space="preserve">Création du modèle RL sur </w:t>
+      </w:r>
+      <w:proofErr w:type="spellStart"/>
+      <w:r>
+        <w:rPr>
+          <w:rFonts w:ascii="Calibri" w:hAnsi="Calibri" w:cs="Calibri"/>
+          <w:color w:val="000000"/>
+          <w:sz w:val="22"/>
+          <w:szCs w:val="22"/>
+        </w:rPr>
+        <w:t>TinkerCAD</w:t>
+      </w:r>
+      <w:proofErr w:type="spellEnd"/>
     </w:p>
     <w:p>
       <w:pPr>
@@ -243,8 +293,21 @@
           <w:sz w:val="22"/>
           <w:szCs w:val="22"/>
         </w:rPr>
-        <w:t>Problème Rencontré:</w:t>
-      </w:r>
+        <w:t xml:space="preserve">Problème </w:t>
+      </w:r>
+      <w:proofErr w:type="gramStart"/>
+      <w:r>
+        <w:rPr>
+          <w:rFonts w:ascii="Calibri" w:hAnsi="Calibri" w:cs="Calibri"/>
+          <w:b/>
+          <w:bCs/>
+          <w:color w:val="000000"/>
+          <w:sz w:val="22"/>
+          <w:szCs w:val="22"/>
+        </w:rPr>
+        <w:t>Rencontré:</w:t>
+      </w:r>
+      <w:proofErr w:type="gramEnd"/>
     </w:p>
     <w:p/>
     <w:p>
@@ -279,8 +342,21 @@
           <w:sz w:val="22"/>
           <w:szCs w:val="22"/>
         </w:rPr>
-        <w:t>Tache effectué:</w:t>
-      </w:r>
+        <w:t xml:space="preserve">Tache </w:t>
+      </w:r>
+      <w:proofErr w:type="gramStart"/>
+      <w:r>
+        <w:rPr>
+          <w:rFonts w:ascii="Calibri" w:hAnsi="Calibri" w:cs="Calibri"/>
+          <w:b/>
+          <w:bCs/>
+          <w:color w:val="000000"/>
+          <w:sz w:val="22"/>
+          <w:szCs w:val="22"/>
+        </w:rPr>
+        <w:t>effectué:</w:t>
+      </w:r>
+      <w:proofErr w:type="gramEnd"/>
     </w:p>
     <w:p>
       <w:pPr>
@@ -339,7 +415,27 @@
           <w:sz w:val="22"/>
           <w:szCs w:val="22"/>
         </w:rPr>
-        <w:t>Utilisation de Tkinter pour des IHM de test</w:t>
+        <w:t xml:space="preserve">Utilisation de </w:t>
+      </w:r>
+      <w:proofErr w:type="spellStart"/>
+      <w:r>
+        <w:rPr>
+          <w:rFonts w:ascii="Calibri" w:hAnsi="Calibri" w:cs="Calibri"/>
+          <w:color w:val="000000"/>
+          <w:sz w:val="22"/>
+          <w:szCs w:val="22"/>
+        </w:rPr>
+        <w:t>Tkinter</w:t>
+      </w:r>
+      <w:proofErr w:type="spellEnd"/>
+      <w:r>
+        <w:rPr>
+          <w:rFonts w:ascii="Calibri" w:hAnsi="Calibri" w:cs="Calibri"/>
+          <w:color w:val="000000"/>
+          <w:sz w:val="22"/>
+          <w:szCs w:val="22"/>
+        </w:rPr>
+        <w:t xml:space="preserve"> pour des IHM de test</w:t>
       </w:r>
     </w:p>
     <w:p>
@@ -389,8 +485,21 @@
           <w:sz w:val="22"/>
           <w:szCs w:val="22"/>
         </w:rPr>
-        <w:t>Problème Rencontré:</w:t>
-      </w:r>
+        <w:t xml:space="preserve">Problème </w:t>
+      </w:r>
+      <w:proofErr w:type="gramStart"/>
+      <w:r>
+        <w:rPr>
+          <w:rFonts w:ascii="Calibri" w:hAnsi="Calibri" w:cs="Calibri"/>
+          <w:b/>
+          <w:bCs/>
+          <w:color w:val="000000"/>
+          <w:sz w:val="22"/>
+          <w:szCs w:val="22"/>
+        </w:rPr>
+        <w:t>Rencontré:</w:t>
+      </w:r>
+      <w:proofErr w:type="gramEnd"/>
     </w:p>
     <w:p>
       <w:pPr>
@@ -448,8 +557,21 @@
           <w:szCs w:val="22"/>
         </w:rPr>
         <w:lastRenderedPageBreak/>
-        <w:t>Tache effectué:</w:t>
-      </w:r>
+        <w:t xml:space="preserve">Tache </w:t>
+      </w:r>
+      <w:proofErr w:type="gramStart"/>
+      <w:r>
+        <w:rPr>
+          <w:rFonts w:ascii="Calibri" w:hAnsi="Calibri" w:cs="Calibri"/>
+          <w:b/>
+          <w:bCs/>
+          <w:color w:val="000000"/>
+          <w:sz w:val="22"/>
+          <w:szCs w:val="22"/>
+        </w:rPr>
+        <w:t>effectué:</w:t>
+      </w:r>
+      <w:proofErr w:type="gramEnd"/>
     </w:p>
     <w:p>
       <w:pPr>
@@ -508,8 +630,19 @@
           <w:sz w:val="22"/>
           <w:szCs w:val="22"/>
         </w:rPr>
-        <w:t>Premier programme sur VS pour apprendre à utiliser Tkinter</w:t>
-      </w:r>
+        <w:t xml:space="preserve">Premier programme sur VS pour apprendre à utiliser </w:t>
+      </w:r>
+      <w:proofErr w:type="spellStart"/>
+      <w:r>
+        <w:rPr>
+          <w:rFonts w:ascii="Calibri" w:hAnsi="Calibri" w:cs="Calibri"/>
+          <w:color w:val="000000"/>
+          <w:sz w:val="22"/>
+          <w:szCs w:val="22"/>
+        </w:rPr>
+        <w:t>Tkinter</w:t>
+      </w:r>
+      <w:proofErr w:type="spellEnd"/>
     </w:p>
     <w:p>
       <w:pPr>
@@ -540,8 +673,21 @@
           <w:sz w:val="22"/>
           <w:szCs w:val="22"/>
         </w:rPr>
-        <w:t>Problème Rencontré:</w:t>
-      </w:r>
+        <w:t xml:space="preserve">Problème </w:t>
+      </w:r>
+      <w:proofErr w:type="gramStart"/>
+      <w:r>
+        <w:rPr>
+          <w:rFonts w:ascii="Calibri" w:hAnsi="Calibri" w:cs="Calibri"/>
+          <w:b/>
+          <w:bCs/>
+          <w:color w:val="000000"/>
+          <w:sz w:val="22"/>
+          <w:szCs w:val="22"/>
+        </w:rPr>
+        <w:t>Rencontré:</w:t>
+      </w:r>
+      <w:proofErr w:type="gramEnd"/>
     </w:p>
     <w:p>
       <w:pPr>
@@ -580,22 +726,55 @@
           <w:sz w:val="22"/>
           <w:szCs w:val="22"/>
         </w:rPr>
-        <w:t>Tache effectué:</w:t>
-      </w:r>
-    </w:p>
-    <w:p>
-      <w:pPr>
-        <w:pStyle w:val="NormalWeb"/>
-        <w:spacing w:before="0" w:beforeAutospacing="0" w:after="160" w:afterAutospacing="0"/>
-      </w:pPr>
-      <w:r>
-        <w:rPr>
-          <w:rFonts w:ascii="Calibri" w:hAnsi="Calibri" w:cs="Calibri"/>
-          <w:color w:val="000000"/>
-          <w:sz w:val="22"/>
-          <w:szCs w:val="22"/>
-        </w:rPr>
-        <w:t>Amélioration de l’ihm pour correspondre à la capture d’écran donné par l’entreprise</w:t>
+        <w:t xml:space="preserve">Tache </w:t>
+      </w:r>
+      <w:proofErr w:type="gramStart"/>
+      <w:r>
+        <w:rPr>
+          <w:rFonts w:ascii="Calibri" w:hAnsi="Calibri" w:cs="Calibri"/>
+          <w:b/>
+          <w:bCs/>
+          <w:color w:val="000000"/>
+          <w:sz w:val="22"/>
+          <w:szCs w:val="22"/>
+        </w:rPr>
+        <w:t>effectué:</w:t>
+      </w:r>
+      <w:proofErr w:type="gramEnd"/>
+    </w:p>
+    <w:p>
+      <w:pPr>
+        <w:pStyle w:val="NormalWeb"/>
+        <w:spacing w:before="0" w:beforeAutospacing="0" w:after="160" w:afterAutospacing="0"/>
+      </w:pPr>
+      <w:r>
+        <w:rPr>
+          <w:rFonts w:ascii="Calibri" w:hAnsi="Calibri" w:cs="Calibri"/>
+          <w:color w:val="000000"/>
+          <w:sz w:val="22"/>
+          <w:szCs w:val="22"/>
+        </w:rPr>
+        <w:t xml:space="preserve">Amélioration de </w:t>
+      </w:r>
+      <w:proofErr w:type="spellStart"/>
+      <w:r>
+        <w:rPr>
+          <w:rFonts w:ascii="Calibri" w:hAnsi="Calibri" w:cs="Calibri"/>
+          <w:color w:val="000000"/>
+          <w:sz w:val="22"/>
+          <w:szCs w:val="22"/>
+        </w:rPr>
+        <w:t>l’ihm</w:t>
+      </w:r>
+      <w:proofErr w:type="spellEnd"/>
+      <w:r>
+        <w:rPr>
+          <w:rFonts w:ascii="Calibri" w:hAnsi="Calibri" w:cs="Calibri"/>
+          <w:color w:val="000000"/>
+          <w:sz w:val="22"/>
+          <w:szCs w:val="22"/>
+        </w:rPr>
+        <w:t xml:space="preserve"> pour correspondre à la capture d’écran donné par l’entreprise</w:t>
       </w:r>
     </w:p>
     <w:p>
@@ -627,8 +806,21 @@
           <w:sz w:val="22"/>
           <w:szCs w:val="22"/>
         </w:rPr>
-        <w:t>Problème Rencontré:</w:t>
-      </w:r>
+        <w:t xml:space="preserve">Problème </w:t>
+      </w:r>
+      <w:proofErr w:type="gramStart"/>
+      <w:r>
+        <w:rPr>
+          <w:rFonts w:ascii="Calibri" w:hAnsi="Calibri" w:cs="Calibri"/>
+          <w:b/>
+          <w:bCs/>
+          <w:color w:val="000000"/>
+          <w:sz w:val="22"/>
+          <w:szCs w:val="22"/>
+        </w:rPr>
+        <w:t>Rencontré:</w:t>
+      </w:r>
+      <w:proofErr w:type="gramEnd"/>
     </w:p>
     <w:p>
       <w:pPr>
@@ -652,25 +844,36 @@
         </w:rPr>
         <w:t>Jeudi 22/01 :</w:t>
       </w:r>
-      <w:bookmarkStart w:id="0" w:name="_GoBack"/>
-      <w:bookmarkEnd w:id="0"/>
-    </w:p>
-    <w:p>
-      <w:pPr>
-        <w:pStyle w:val="NormalWeb"/>
-        <w:spacing w:before="0" w:beforeAutospacing="0" w:after="160" w:afterAutospacing="0"/>
-      </w:pPr>
-      <w:r>
-        <w:rPr>
-          <w:rFonts w:ascii="Calibri" w:hAnsi="Calibri" w:cs="Calibri"/>
-          <w:b/>
-          <w:bCs/>
-          <w:color w:val="000000"/>
-          <w:sz w:val="22"/>
-          <w:szCs w:val="22"/>
-        </w:rPr>
-        <w:t>Tache effectué:</w:t>
-      </w:r>
+    </w:p>
+    <w:p>
+      <w:pPr>
+        <w:pStyle w:val="NormalWeb"/>
+        <w:spacing w:before="0" w:beforeAutospacing="0" w:after="160" w:afterAutospacing="0"/>
+      </w:pPr>
+      <w:r>
+        <w:rPr>
+          <w:rFonts w:ascii="Calibri" w:hAnsi="Calibri" w:cs="Calibri"/>
+          <w:b/>
+          <w:bCs/>
+          <w:color w:val="000000"/>
+          <w:sz w:val="22"/>
+          <w:szCs w:val="22"/>
+        </w:rPr>
+        <w:t xml:space="preserve">Tache </w:t>
+      </w:r>
+      <w:proofErr w:type="gramStart"/>
+      <w:r>
+        <w:rPr>
+          <w:rFonts w:ascii="Calibri" w:hAnsi="Calibri" w:cs="Calibri"/>
+          <w:b/>
+          <w:bCs/>
+          <w:color w:val="000000"/>
+          <w:sz w:val="22"/>
+          <w:szCs w:val="22"/>
+        </w:rPr>
+        <w:t>effectué:</w:t>
+      </w:r>
+      <w:proofErr w:type="gramEnd"/>
     </w:p>
     <w:p>
       <w:pPr>
@@ -749,8 +952,21 @@
           <w:sz w:val="22"/>
           <w:szCs w:val="22"/>
         </w:rPr>
-        <w:t>Problème Rencontré:</w:t>
-      </w:r>
+        <w:t xml:space="preserve">Problème </w:t>
+      </w:r>
+      <w:proofErr w:type="gramStart"/>
+      <w:r>
+        <w:rPr>
+          <w:rFonts w:ascii="Calibri" w:hAnsi="Calibri" w:cs="Calibri"/>
+          <w:b/>
+          <w:bCs/>
+          <w:color w:val="000000"/>
+          <w:sz w:val="22"/>
+          <w:szCs w:val="22"/>
+        </w:rPr>
+        <w:t>Rencontré:</w:t>
+      </w:r>
+      <w:proofErr w:type="gramEnd"/>
     </w:p>
     <w:p>
       <w:pPr>
@@ -792,8 +1008,21 @@
           <w:sz w:val="22"/>
           <w:szCs w:val="22"/>
         </w:rPr>
-        <w:t>Tache effectué:</w:t>
-      </w:r>
+        <w:t xml:space="preserve">Tache </w:t>
+      </w:r>
+      <w:proofErr w:type="gramStart"/>
+      <w:r>
+        <w:rPr>
+          <w:rFonts w:ascii="Calibri" w:hAnsi="Calibri" w:cs="Calibri"/>
+          <w:b/>
+          <w:bCs/>
+          <w:color w:val="000000"/>
+          <w:sz w:val="22"/>
+          <w:szCs w:val="22"/>
+        </w:rPr>
+        <w:t>effectué:</w:t>
+      </w:r>
+      <w:proofErr w:type="gramEnd"/>
     </w:p>
     <w:p>
       <w:pPr>
@@ -824,8 +1053,222 @@
           <w:sz w:val="22"/>
           <w:szCs w:val="22"/>
         </w:rPr>
-        <w:t>Problème Rencontré:</w:t>
-      </w:r>
+        <w:t xml:space="preserve">Problème </w:t>
+      </w:r>
+      <w:proofErr w:type="gramStart"/>
+      <w:r>
+        <w:rPr>
+          <w:rFonts w:ascii="Calibri" w:hAnsi="Calibri" w:cs="Calibri"/>
+          <w:b/>
+          <w:bCs/>
+          <w:color w:val="000000"/>
+          <w:sz w:val="22"/>
+          <w:szCs w:val="22"/>
+        </w:rPr>
+        <w:t>Rencontré:</w:t>
+      </w:r>
+      <w:proofErr w:type="gramEnd"/>
+    </w:p>
+    <w:p/>
+    <w:p>
+      <w:pPr>
+        <w:pStyle w:val="NormalWeb"/>
+        <w:spacing w:before="0" w:beforeAutospacing="0" w:after="160" w:afterAutospacing="0"/>
+        <w:rPr>
+          <w:rFonts w:ascii="Calibri" w:hAnsi="Calibri" w:cs="Calibri"/>
+          <w:b/>
+          <w:bCs/>
+          <w:color w:val="000000"/>
+          <w:sz w:val="22"/>
+          <w:szCs w:val="22"/>
+          <w:u w:val="single"/>
+        </w:rPr>
+      </w:pPr>
+    </w:p>
+    <w:p>
+      <w:pPr>
+        <w:pStyle w:val="NormalWeb"/>
+        <w:spacing w:before="0" w:beforeAutospacing="0" w:after="160" w:afterAutospacing="0"/>
+        <w:rPr>
+          <w:rFonts w:ascii="Calibri" w:hAnsi="Calibri" w:cs="Calibri"/>
+          <w:b/>
+          <w:bCs/>
+          <w:color w:val="000000"/>
+          <w:sz w:val="22"/>
+          <w:szCs w:val="22"/>
+          <w:u w:val="single"/>
+        </w:rPr>
+      </w:pPr>
+    </w:p>
+    <w:p>
+      <w:pPr>
+        <w:pStyle w:val="NormalWeb"/>
+        <w:spacing w:before="0" w:beforeAutospacing="0" w:after="160" w:afterAutospacing="0"/>
+        <w:rPr>
+          <w:rFonts w:ascii="Calibri" w:hAnsi="Calibri" w:cs="Calibri"/>
+          <w:b/>
+          <w:bCs/>
+          <w:color w:val="000000"/>
+          <w:sz w:val="22"/>
+          <w:szCs w:val="22"/>
+          <w:u w:val="single"/>
+        </w:rPr>
+      </w:pPr>
+    </w:p>
+    <w:p>
+      <w:pPr>
+        <w:pStyle w:val="NormalWeb"/>
+        <w:spacing w:before="0" w:beforeAutospacing="0" w:after="160" w:afterAutospacing="0"/>
+        <w:rPr>
+          <w:rFonts w:ascii="Calibri" w:hAnsi="Calibri" w:cs="Calibri"/>
+          <w:b/>
+          <w:bCs/>
+          <w:color w:val="000000"/>
+          <w:sz w:val="22"/>
+          <w:szCs w:val="22"/>
+          <w:u w:val="single"/>
+        </w:rPr>
+      </w:pPr>
+    </w:p>
+    <w:p>
+      <w:pPr>
+        <w:pStyle w:val="NormalWeb"/>
+        <w:spacing w:before="0" w:beforeAutospacing="0" w:after="160" w:afterAutospacing="0"/>
+      </w:pPr>
+      <w:r>
+        <w:rPr>
+          <w:rFonts w:ascii="Calibri" w:hAnsi="Calibri" w:cs="Calibri"/>
+          <w:b/>
+          <w:bCs/>
+          <w:color w:val="000000"/>
+          <w:sz w:val="22"/>
+          <w:szCs w:val="22"/>
+          <w:u w:val="single"/>
+        </w:rPr>
+        <w:lastRenderedPageBreak/>
+        <w:t>Mardi 27</w:t>
+      </w:r>
+      <w:r>
+        <w:rPr>
+          <w:rFonts w:ascii="Calibri" w:hAnsi="Calibri" w:cs="Calibri"/>
+          <w:b/>
+          <w:bCs/>
+          <w:color w:val="000000"/>
+          <w:sz w:val="22"/>
+          <w:szCs w:val="22"/>
+          <w:u w:val="single"/>
+        </w:rPr>
+        <w:t>/01 :</w:t>
+      </w:r>
+    </w:p>
+    <w:p>
+      <w:pPr>
+        <w:pStyle w:val="NormalWeb"/>
+        <w:spacing w:before="0" w:beforeAutospacing="0" w:after="160" w:afterAutospacing="0"/>
+      </w:pPr>
+      <w:r>
+        <w:rPr>
+          <w:rFonts w:ascii="Calibri" w:hAnsi="Calibri" w:cs="Calibri"/>
+          <w:b/>
+          <w:bCs/>
+          <w:color w:val="000000"/>
+          <w:sz w:val="22"/>
+          <w:szCs w:val="22"/>
+        </w:rPr>
+        <w:t xml:space="preserve">Tache </w:t>
+      </w:r>
+      <w:proofErr w:type="gramStart"/>
+      <w:r>
+        <w:rPr>
+          <w:rFonts w:ascii="Calibri" w:hAnsi="Calibri" w:cs="Calibri"/>
+          <w:b/>
+          <w:bCs/>
+          <w:color w:val="000000"/>
+          <w:sz w:val="22"/>
+          <w:szCs w:val="22"/>
+        </w:rPr>
+        <w:t>effectué:</w:t>
+      </w:r>
+      <w:proofErr w:type="gramEnd"/>
+    </w:p>
+    <w:p>
+      <w:pPr>
+        <w:pStyle w:val="NormalWeb"/>
+        <w:spacing w:before="0" w:beforeAutospacing="0" w:after="160" w:afterAutospacing="0"/>
+        <w:rPr>
+          <w:rFonts w:ascii="Calibri" w:hAnsi="Calibri" w:cs="Calibri"/>
+          <w:color w:val="000000"/>
+          <w:sz w:val="22"/>
+          <w:szCs w:val="22"/>
+        </w:rPr>
+      </w:pPr>
+      <w:r>
+        <w:rPr>
+          <w:rFonts w:ascii="Calibri" w:hAnsi="Calibri" w:cs="Calibri"/>
+          <w:color w:val="000000"/>
+          <w:sz w:val="22"/>
+          <w:szCs w:val="22"/>
+        </w:rPr>
+        <w:t>Revue avec l’entreprise</w:t>
+      </w:r>
+    </w:p>
+    <w:p>
+      <w:pPr>
+        <w:pStyle w:val="NormalWeb"/>
+        <w:spacing w:before="0" w:beforeAutospacing="0" w:after="160" w:afterAutospacing="0"/>
+      </w:pPr>
+      <w:r>
+        <w:t>Ajout de nouvelle condition pour l’IHM</w:t>
+      </w:r>
+    </w:p>
+    <w:p>
+      <w:pPr>
+        <w:pStyle w:val="NormalWeb"/>
+        <w:spacing w:before="0" w:beforeAutospacing="0" w:after="160" w:afterAutospacing="0"/>
+      </w:pPr>
+      <w:r>
+        <w:t xml:space="preserve">Création d’un diagramme de cas d’utilisation pour </w:t>
+      </w:r>
+      <w:proofErr w:type="spellStart"/>
+      <w:r>
+        <w:t>l’ih</w:t>
+      </w:r>
+      <w:bookmarkStart w:id="0" w:name="_GoBack"/>
+      <w:bookmarkEnd w:id="0"/>
+      <w:r>
+        <w:t>m</w:t>
+      </w:r>
+      <w:proofErr w:type="spellEnd"/>
+    </w:p>
+    <w:p>
+      <w:pPr>
+        <w:pStyle w:val="NormalWeb"/>
+        <w:spacing w:before="0" w:beforeAutospacing="0" w:after="160" w:afterAutospacing="0"/>
+      </w:pPr>
+      <w:r>
+        <w:rPr>
+          <w:rFonts w:ascii="Calibri" w:hAnsi="Calibri" w:cs="Calibri"/>
+          <w:b/>
+          <w:bCs/>
+          <w:color w:val="000000"/>
+          <w:sz w:val="22"/>
+          <w:szCs w:val="22"/>
+        </w:rPr>
+        <w:t xml:space="preserve">Problème </w:t>
+      </w:r>
+      <w:proofErr w:type="gramStart"/>
+      <w:r>
+        <w:rPr>
+          <w:rFonts w:ascii="Calibri" w:hAnsi="Calibri" w:cs="Calibri"/>
+          <w:b/>
+          <w:bCs/>
+          <w:color w:val="000000"/>
+          <w:sz w:val="22"/>
+          <w:szCs w:val="22"/>
+        </w:rPr>
+        <w:t>Rencontré:</w:t>
+      </w:r>
+      <w:proofErr w:type="gramEnd"/>
     </w:p>
     <w:p/>
     <w:sectPr>

</xml_diff>